<commit_message>
MCD et MOD modifié
</commit_message>
<xml_diff>
--- a/MCD_MOD.docx
+++ b/MCD_MOD.docx
@@ -19,15 +19,7 @@
         <w:contextualSpacing/>
       </w:pPr>
       <w:r>
-        <w:t xml:space="preserve">ETRE, 11 </w:t>
-      </w:r>
-      <w:proofErr w:type="spellStart"/>
-      <w:r>
-        <w:t>Departements</w:t>
-      </w:r>
-      <w:proofErr w:type="spellEnd"/>
-      <w:r>
-        <w:t>, 1N ENTREPRISE2016</w:t>
+        <w:t>ETRE, 11 Departements, 1N ENTREPRISE2016</w:t>
       </w:r>
     </w:p>
     <w:p>
@@ -36,27 +28,9 @@
         <w:ind w:left="283" w:right="283" w:firstLine="0"/>
         <w:contextualSpacing/>
       </w:pPr>
-      <w:proofErr w:type="spellStart"/>
-      <w:r>
-        <w:t>Departements</w:t>
-      </w:r>
-      <w:proofErr w:type="spellEnd"/>
-      <w:r>
-        <w:t xml:space="preserve">: </w:t>
-      </w:r>
-      <w:proofErr w:type="spellStart"/>
-      <w:r>
-        <w:t>code_dep</w:t>
-      </w:r>
-      <w:proofErr w:type="spellEnd"/>
-      <w:r>
-        <w:t xml:space="preserve">, nom, </w:t>
-      </w:r>
-      <w:proofErr w:type="spellStart"/>
-      <w:r>
-        <w:t>code_region</w:t>
-      </w:r>
-      <w:proofErr w:type="spellEnd"/>
+      <w:r>
+        <w:t>Departements: code_dep, nom, code_region</w:t>
+      </w:r>
     </w:p>
     <w:p>
       <w:pPr>
@@ -65,13 +39,8 @@
         <w:contextualSpacing/>
       </w:pPr>
       <w:r>
-        <w:t xml:space="preserve">AVOIR, 1N Utilisateurs, 11 </w:t>
-      </w:r>
-      <w:proofErr w:type="spellStart"/>
-      <w:r>
-        <w:t>Departements</w:t>
-      </w:r>
-      <w:proofErr w:type="spellEnd"/>
+        <w:t>AVOIR, 1N Utilisateurs, 11 Departements</w:t>
+      </w:r>
     </w:p>
     <w:p>
       <w:pPr>
@@ -80,15 +49,7 @@
         <w:contextualSpacing/>
       </w:pPr>
       <w:r>
-        <w:t xml:space="preserve">Utilisateurs: </w:t>
-      </w:r>
-      <w:proofErr w:type="spellStart"/>
-      <w:r>
-        <w:t>id_ut</w:t>
-      </w:r>
-      <w:proofErr w:type="spellEnd"/>
-      <w:r>
-        <w:t>, civilité, nom, prénom, domaine d'études, niveau d'études, email</w:t>
+        <w:t>Utilisateurs: id_ut, civilité, nom, prénom, domaine d'études, niveau d'études, email</w:t>
       </w:r>
     </w:p>
     <w:p>
@@ -108,15 +69,7 @@
         <w:contextualSpacing/>
       </w:pPr>
       <w:r>
-        <w:t xml:space="preserve">Formations: </w:t>
-      </w:r>
-      <w:proofErr w:type="spellStart"/>
-      <w:r>
-        <w:t>id_formation</w:t>
-      </w:r>
-      <w:proofErr w:type="spellEnd"/>
-      <w:r>
-        <w:t>, nom</w:t>
+        <w:t>Formations: id_formation, nom</w:t>
       </w:r>
     </w:p>
     <w:p>
@@ -136,16 +89,17 @@
         <w:contextualSpacing/>
       </w:pPr>
       <w:r>
-        <w:t xml:space="preserve">Secteur d'activité: </w:t>
-      </w:r>
-      <w:proofErr w:type="spellStart"/>
-      <w:r>
-        <w:t>id_sect</w:t>
-      </w:r>
-      <w:proofErr w:type="spellEnd"/>
-      <w:r>
-        <w:t>, nom</w:t>
-      </w:r>
+        <w:t>Secteur d'activité: id_sect, nom</w:t>
+      </w:r>
+      <w:bookmarkStart w:id="0" w:name="_GoBack"/>
+      <w:bookmarkEnd w:id="0"/>
+    </w:p>
+    <w:p>
+      <w:pPr>
+        <w:spacing w:before="14" w:after="14" w:line="312" w:lineRule="auto"/>
+        <w:ind w:left="0" w:right="283" w:firstLine="0"/>
+        <w:contextualSpacing/>
+      </w:pPr>
     </w:p>
     <w:p>
       <w:pPr>
@@ -163,149 +117,17 @@
     </w:p>
     <w:p>
       <w:pPr>
-        <w:spacing w:before="14" w:after="14" w:line="312" w:lineRule="auto"/>
-        <w:ind w:left="283" w:right="283" w:firstLine="0"/>
-        <w:contextualSpacing/>
+        <w:ind w:left="0" w:firstLine="0"/>
       </w:pPr>
       <w:r>
         <w:rPr>
           <w:noProof/>
         </w:rPr>
         <w:drawing>
-          <wp:inline distT="0" distB="0" distL="0" distR="0" wp14:anchorId="45F8C594" wp14:editId="35B5523B">
-            <wp:extent cx="6749415" cy="2918460"/>
+          <wp:inline distT="0" distB="0" distL="0" distR="0" wp14:anchorId="46E2A1C7" wp14:editId="4A6490F8">
+            <wp:extent cx="6749415" cy="1029335"/>
             <wp:effectExtent l="0" t="0" r="0" b="0"/>
-            <wp:docPr id="1" name="Image 1"/>
-            <wp:cNvGraphicFramePr>
-              <a:graphicFrameLocks xmlns:a="http://schemas.openxmlformats.org/drawingml/2006/main" noChangeAspect="1"/>
-            </wp:cNvGraphicFramePr>
-            <a:graphic xmlns:a="http://schemas.openxmlformats.org/drawingml/2006/main">
-              <a:graphicData uri="http://schemas.openxmlformats.org/drawingml/2006/picture">
-                <pic:pic xmlns:pic="http://schemas.openxmlformats.org/drawingml/2006/picture">
-                  <pic:nvPicPr>
-                    <pic:cNvPr id="1" name=""/>
-                    <pic:cNvPicPr/>
-                  </pic:nvPicPr>
-                  <pic:blipFill>
-                    <a:blip r:embed="rId4"/>
-                    <a:stretch>
-                      <a:fillRect/>
-                    </a:stretch>
-                  </pic:blipFill>
-                  <pic:spPr>
-                    <a:xfrm>
-                      <a:off x="0" y="0"/>
-                      <a:ext cx="6749415" cy="2918460"/>
-                    </a:xfrm>
-                    <a:prstGeom prst="rect">
-                      <a:avLst/>
-                    </a:prstGeom>
-                  </pic:spPr>
-                </pic:pic>
-              </a:graphicData>
-            </a:graphic>
-          </wp:inline>
-        </w:drawing>
-      </w:r>
-    </w:p>
-    <w:p>
-      <w:pPr>
-        <w:spacing w:before="14" w:after="14" w:line="312" w:lineRule="auto"/>
-        <w:ind w:left="283" w:right="283" w:firstLine="0"/>
-        <w:contextualSpacing/>
-      </w:pPr>
-    </w:p>
-    <w:p>
-      <w:pPr>
-        <w:spacing w:before="14" w:after="14" w:line="312" w:lineRule="auto"/>
-        <w:ind w:left="283" w:right="283" w:firstLine="0"/>
-        <w:contextualSpacing/>
-      </w:pPr>
-    </w:p>
-    <w:p>
-      <w:pPr>
-        <w:spacing w:before="14" w:after="14" w:line="312" w:lineRule="auto"/>
-        <w:ind w:left="283" w:right="283" w:firstLine="0"/>
-        <w:contextualSpacing/>
-      </w:pPr>
-    </w:p>
-    <w:p>
-      <w:pPr>
-        <w:spacing w:before="14" w:after="14" w:line="312" w:lineRule="auto"/>
-        <w:ind w:left="283" w:right="283" w:firstLine="0"/>
-        <w:contextualSpacing/>
-      </w:pPr>
-    </w:p>
-    <w:p>
-      <w:pPr>
-        <w:spacing w:before="14" w:after="14" w:line="312" w:lineRule="auto"/>
-        <w:ind w:left="283" w:right="283" w:firstLine="0"/>
-        <w:contextualSpacing/>
-      </w:pPr>
-      <w:r>
-        <w:rPr>
-          <w:noProof/>
-        </w:rPr>
-        <w:drawing>
-          <wp:inline distT="0" distB="0" distL="0" distR="0" wp14:anchorId="5FAA5E74" wp14:editId="7BA3231D">
-            <wp:extent cx="6686550" cy="1924050"/>
-            <wp:effectExtent l="0" t="0" r="0" b="0"/>
-            <wp:docPr id="2" name="Image 2"/>
-            <wp:cNvGraphicFramePr>
-              <a:graphicFrameLocks xmlns:a="http://schemas.openxmlformats.org/drawingml/2006/main" noChangeAspect="1"/>
-            </wp:cNvGraphicFramePr>
-            <a:graphic xmlns:a="http://schemas.openxmlformats.org/drawingml/2006/main">
-              <a:graphicData uri="http://schemas.openxmlformats.org/drawingml/2006/picture">
-                <pic:pic xmlns:pic="http://schemas.openxmlformats.org/drawingml/2006/picture">
-                  <pic:nvPicPr>
-                    <pic:cNvPr id="1" name=""/>
-                    <pic:cNvPicPr/>
-                  </pic:nvPicPr>
-                  <pic:blipFill>
-                    <a:blip r:embed="rId5"/>
-                    <a:stretch>
-                      <a:fillRect/>
-                    </a:stretch>
-                  </pic:blipFill>
-                  <pic:spPr>
-                    <a:xfrm>
-                      <a:off x="0" y="0"/>
-                      <a:ext cx="6686550" cy="1924050"/>
-                    </a:xfrm>
-                    <a:prstGeom prst="rect">
-                      <a:avLst/>
-                    </a:prstGeom>
-                  </pic:spPr>
-                </pic:pic>
-              </a:graphicData>
-            </a:graphic>
-          </wp:inline>
-        </w:drawing>
-      </w:r>
-    </w:p>
-    <w:p>
-      <w:pPr>
-        <w:spacing w:before="14" w:after="14" w:line="312" w:lineRule="auto"/>
-        <w:ind w:left="283" w:right="283" w:firstLine="0"/>
-        <w:contextualSpacing/>
-      </w:pPr>
-    </w:p>
-    <w:p>
-      <w:pPr>
-        <w:spacing w:before="14" w:after="14" w:line="312" w:lineRule="auto"/>
-        <w:ind w:left="283" w:right="283" w:firstLine="0"/>
-        <w:contextualSpacing/>
-      </w:pPr>
-      <w:r>
-        <w:rPr>
-          <w:noProof/>
-        </w:rPr>
-        <w:lastRenderedPageBreak/>
-        <w:drawing>
-          <wp:inline distT="0" distB="0" distL="0" distR="0" wp14:anchorId="5BD751E7" wp14:editId="0C2C72C7">
-            <wp:extent cx="3829050" cy="1847850"/>
-            <wp:effectExtent l="0" t="0" r="0" b="0"/>
-            <wp:docPr id="3" name="Image 3"/>
+            <wp:docPr id="5" name="Image 5"/>
             <wp:cNvGraphicFramePr>
               <a:graphicFrameLocks xmlns:a="http://schemas.openxmlformats.org/drawingml/2006/main" noChangeAspect="1"/>
             </wp:cNvGraphicFramePr>
@@ -325,7 +147,7 @@
                   <pic:spPr>
                     <a:xfrm>
                       <a:off x="0" y="0"/>
-                      <a:ext cx="3829050" cy="1847850"/>
+                      <a:ext cx="6749415" cy="1029335"/>
                     </a:xfrm>
                     <a:prstGeom prst="rect">
                       <a:avLst/>
@@ -340,23 +162,19 @@
     </w:p>
     <w:p>
       <w:pPr>
-        <w:spacing w:before="14" w:after="14" w:line="312" w:lineRule="auto"/>
-        <w:ind w:left="283" w:right="283" w:firstLine="0"/>
-        <w:contextualSpacing/>
-      </w:pPr>
-    </w:p>
-    <w:p>
-      <w:pPr>
-        <w:spacing w:before="14" w:after="14" w:line="312" w:lineRule="auto"/>
-        <w:ind w:left="283" w:right="283" w:firstLine="0"/>
-        <w:contextualSpacing/>
+        <w:ind w:left="0" w:firstLine="0"/>
+      </w:pPr>
+    </w:p>
+    <w:p>
+      <w:pPr>
+        <w:ind w:left="0" w:firstLine="0"/>
       </w:pPr>
       <w:r>
         <w:rPr>
           <w:noProof/>
         </w:rPr>
         <w:drawing>
-          <wp:inline distT="0" distB="0" distL="0" distR="0" wp14:anchorId="49B10CC5" wp14:editId="1B917E29">
+          <wp:inline distT="0" distB="0" distL="0" distR="0" wp14:anchorId="3C50D064" wp14:editId="03575DC8">
             <wp:extent cx="6749415" cy="1241425"/>
             <wp:effectExtent l="0" t="0" r="0" b="0"/>
             <wp:docPr id="4" name="Image 4"/>
@@ -391,10 +209,7 @@
           </wp:inline>
         </w:drawing>
       </w:r>
-      <w:bookmarkStart w:id="0" w:name="_GoBack"/>
-      <w:bookmarkEnd w:id="0"/>
-    </w:p>
-    <w:p/>
+    </w:p>
     <w:sectPr>
       <w:footerReference w:type="even" r:id="rId8"/>
       <w:footerReference w:type="default" r:id="rId9"/>
@@ -408,6 +223,31 @@
 </w:document>
 </file>
 
+<file path=word/endnotes.xml><?xml version="1.0" encoding="utf-8"?>
+<w:endnotes xmlns:wpc="http://schemas.microsoft.com/office/word/2010/wordprocessingCanvas" xmlns:mc="http://schemas.openxmlformats.org/markup-compatibility/2006" xmlns:o="urn:schemas-microsoft-com:office:office" xmlns:r="http://schemas.openxmlformats.org/officeDocument/2006/relationships" xmlns:m="http://schemas.openxmlformats.org/officeDocument/2006/math" xmlns:v="urn:schemas-microsoft-com:vml" xmlns:wp14="http://schemas.microsoft.com/office/word/2010/wordprocessingDrawing" xmlns:wp="http://schemas.openxmlformats.org/drawingml/2006/wordprocessingDrawing" xmlns:w10="urn:schemas-microsoft-com:office:word" xmlns:w="http://schemas.openxmlformats.org/wordprocessingml/2006/main" xmlns:w14="http://schemas.microsoft.com/office/word/2010/wordml" xmlns:w15="http://schemas.microsoft.com/office/word/2012/wordml" xmlns:wpg="http://schemas.microsoft.com/office/word/2010/wordprocessingGroup" xmlns:wpi="http://schemas.microsoft.com/office/word/2010/wordprocessingInk" xmlns:wne="http://schemas.microsoft.com/office/word/2006/wordml" xmlns:wps="http://schemas.microsoft.com/office/word/2010/wordprocessingShape" mc:Ignorable="w14 w15 wp14">
+  <w:endnote w:type="separator" w:id="-1">
+    <w:p>
+      <w:pPr>
+        <w:spacing w:after="0" w:line="240" w:lineRule="auto"/>
+      </w:pPr>
+      <w:r>
+        <w:separator/>
+      </w:r>
+    </w:p>
+  </w:endnote>
+  <w:endnote w:type="continuationSeparator" w:id="0">
+    <w:p>
+      <w:pPr>
+        <w:spacing w:after="0" w:line="240" w:lineRule="auto"/>
+      </w:pPr>
+      <w:r>
+        <w:continuationSeparator/>
+      </w:r>
+    </w:p>
+  </w:endnote>
+</w:endnotes>
+</file>
+
 <file path=word/footer1.xml><?xml version="1.0" encoding="utf-8"?>
 <w:ftr xmlns:wpc="http://schemas.microsoft.com/office/word/2010/wordprocessingCanvas" xmlns:mc="http://schemas.openxmlformats.org/markup-compatibility/2006" xmlns:o="urn:schemas-microsoft-com:office:office" xmlns:r="http://schemas.openxmlformats.org/officeDocument/2006/relationships" xmlns:m="http://schemas.openxmlformats.org/officeDocument/2006/math" xmlns:v="urn:schemas-microsoft-com:vml" xmlns:wp14="http://schemas.microsoft.com/office/word/2010/wordprocessingDrawing" xmlns:wp="http://schemas.openxmlformats.org/drawingml/2006/wordprocessingDrawing" xmlns:w10="urn:schemas-microsoft-com:office:word" xmlns:w="http://schemas.openxmlformats.org/wordprocessingml/2006/main" xmlns:w14="http://schemas.microsoft.com/office/word/2010/wordml" xmlns:w15="http://schemas.microsoft.com/office/word/2012/wordml" xmlns:wpg="http://schemas.microsoft.com/office/word/2010/wordprocessingGroup" xmlns:wpi="http://schemas.microsoft.com/office/word/2010/wordprocessingInk" xmlns:wne="http://schemas.microsoft.com/office/word/2006/wordml" xmlns:wps="http://schemas.microsoft.com/office/word/2010/wordprocessingShape" mc:Ignorable="w14 w15 wp14">
   <w:p>
@@ -420,10 +260,7 @@
       <w:fldChar w:fldCharType="begin"/>
     </w:r>
     <w:r>
-      <w:instrText xml:space="preserve"> PAGE   \* MERGEF</w:instrText>
-    </w:r>
-    <w:r>
-      <w:instrText xml:space="preserve">ORMAT </w:instrText>
+      <w:instrText xml:space="preserve"> PAGE   \* MERGEFORMAT </w:instrText>
     </w:r>
     <w:r>
       <w:fldChar w:fldCharType="separate"/>
@@ -538,6 +375,31 @@
     </w:pPr>
   </w:p>
 </w:ftr>
+</file>
+
+<file path=word/footnotes.xml><?xml version="1.0" encoding="utf-8"?>
+<w:footnotes xmlns:wpc="http://schemas.microsoft.com/office/word/2010/wordprocessingCanvas" xmlns:mc="http://schemas.openxmlformats.org/markup-compatibility/2006" xmlns:o="urn:schemas-microsoft-com:office:office" xmlns:r="http://schemas.openxmlformats.org/officeDocument/2006/relationships" xmlns:m="http://schemas.openxmlformats.org/officeDocument/2006/math" xmlns:v="urn:schemas-microsoft-com:vml" xmlns:wp14="http://schemas.microsoft.com/office/word/2010/wordprocessingDrawing" xmlns:wp="http://schemas.openxmlformats.org/drawingml/2006/wordprocessingDrawing" xmlns:w10="urn:schemas-microsoft-com:office:word" xmlns:w="http://schemas.openxmlformats.org/wordprocessingml/2006/main" xmlns:w14="http://schemas.microsoft.com/office/word/2010/wordml" xmlns:w15="http://schemas.microsoft.com/office/word/2012/wordml" xmlns:wpg="http://schemas.microsoft.com/office/word/2010/wordprocessingGroup" xmlns:wpi="http://schemas.microsoft.com/office/word/2010/wordprocessingInk" xmlns:wne="http://schemas.microsoft.com/office/word/2006/wordml" xmlns:wps="http://schemas.microsoft.com/office/word/2010/wordprocessingShape" mc:Ignorable="w14 w15 wp14">
+  <w:footnote w:type="separator" w:id="-1">
+    <w:p>
+      <w:pPr>
+        <w:spacing w:after="0" w:line="240" w:lineRule="auto"/>
+      </w:pPr>
+      <w:r>
+        <w:separator/>
+      </w:r>
+    </w:p>
+  </w:footnote>
+  <w:footnote w:type="continuationSeparator" w:id="0">
+    <w:p>
+      <w:pPr>
+        <w:spacing w:after="0" w:line="240" w:lineRule="auto"/>
+      </w:pPr>
+      <w:r>
+        <w:continuationSeparator/>
+      </w:r>
+    </w:p>
+  </w:footnote>
+</w:footnotes>
 </file>
 
 <file path=word/styles.xml><?xml version="1.0" encoding="utf-8"?>

</xml_diff>